<commit_message>
cambios articulo y estilo de la aplicaion
</commit_message>
<xml_diff>
--- a/Articulo-ProyectoAREP-1.docx
+++ b/Articulo-ProyectoAREP-1.docx
@@ -1,6 +1,6 @@
 
 <file path=word/document.xml><?xml version="1.0" encoding="utf-8"?>
-<w:document xmlns:wpc="http://schemas.microsoft.com/office/word/2010/wordprocessingCanvas" xmlns:cx="http://schemas.microsoft.com/office/drawing/2014/chartex" xmlns:cx1="http://schemas.microsoft.com/office/drawing/2015/9/8/chartex" xmlns:cx2="http://schemas.microsoft.com/office/drawing/2015/10/21/chartex" xmlns:cx3="http://schemas.microsoft.com/office/drawing/2016/5/9/chartex" xmlns:cx4="http://schemas.microsoft.com/office/drawing/2016/5/10/chartex" xmlns:cx5="http://schemas.microsoft.com/office/drawing/2016/5/11/chartex" xmlns:cx6="http://schemas.microsoft.com/office/drawing/2016/5/12/chartex" xmlns:cx7="http://schemas.microsoft.com/office/drawing/2016/5/13/chartex" xmlns:cx8="http://schemas.microsoft.com/office/drawing/2016/5/14/chartex" xmlns:mc="http://schemas.openxmlformats.org/markup-compatibility/2006" xmlns:aink="http://schemas.microsoft.com/office/drawing/2016/ink" xmlns:am3d="http://schemas.microsoft.com/office/drawing/2017/model3d" xmlns:o="urn:schemas-microsoft-com:office:office" xmlns:r="http://schemas.openxmlformats.org/officeDocument/2006/relationships" xmlns:m="http://schemas.openxmlformats.org/officeDocument/2006/math" xmlns:v="urn:schemas-microsoft-com:vml" xmlns:wp14="http://schemas.microsoft.com/office/word/2010/wordprocessingDrawing" xmlns:wp="http://schemas.openxmlformats.org/drawingml/2006/wordprocessingDrawing" xmlns:w10="urn:schemas-microsoft-com:office:word" xmlns:w="http://schemas.openxmlformats.org/wordprocessingml/2006/main" xmlns:w14="http://schemas.microsoft.com/office/word/2010/wordml" xmlns:w15="http://schemas.microsoft.com/office/word/2012/wordml" xmlns:w16cid="http://schemas.microsoft.com/office/word/2016/wordml/cid" xmlns:w16se="http://schemas.microsoft.com/office/word/2015/wordml/symex" xmlns:wpg="http://schemas.microsoft.com/office/word/2010/wordprocessingGroup" xmlns:wpi="http://schemas.microsoft.com/office/word/2010/wordprocessingInk" xmlns:wne="http://schemas.microsoft.com/office/word/2006/wordml" xmlns:wps="http://schemas.microsoft.com/office/word/2010/wordprocessingShape" mc:Ignorable="w14 w15 w16se w16cid wp14">
+<w:document xmlns:wpc="http://schemas.microsoft.com/office/word/2010/wordprocessingCanvas" xmlns:mc="http://schemas.openxmlformats.org/markup-compatibility/2006" xmlns:o="urn:schemas-microsoft-com:office:office" xmlns:r="http://schemas.openxmlformats.org/officeDocument/2006/relationships" xmlns:m="http://schemas.openxmlformats.org/officeDocument/2006/math" xmlns:v="urn:schemas-microsoft-com:vml" xmlns:wp14="http://schemas.microsoft.com/office/word/2010/wordprocessingDrawing" xmlns:wp="http://schemas.openxmlformats.org/drawingml/2006/wordprocessingDrawing" xmlns:w10="urn:schemas-microsoft-com:office:word" xmlns:w="http://schemas.openxmlformats.org/wordprocessingml/2006/main" xmlns:w14="http://schemas.microsoft.com/office/word/2010/wordml" xmlns:w15="http://schemas.microsoft.com/office/word/2012/wordml" xmlns:wpg="http://schemas.microsoft.com/office/word/2010/wordprocessingGroup" xmlns:wpi="http://schemas.microsoft.com/office/word/2010/wordprocessingInk" xmlns:wne="http://schemas.microsoft.com/office/word/2006/wordml" xmlns:wps="http://schemas.microsoft.com/office/word/2010/wordprocessingShape" mc:Ignorable="w14 w15 wp14">
   <w:body>
     <w:p>
       <w:pPr>
@@ -15,7 +15,7 @@
     </w:p>
     <w:p>
       <w:pPr>
-        <w:pStyle w:val="Title"/>
+        <w:pStyle w:val="Puesto"/>
         <w:framePr w:wrap="notBeside"/>
         <w:rPr>
           <w:lang w:val="es-CO"/>
@@ -25,19 +25,7 @@
         <w:rPr>
           <w:lang w:val="es-CO"/>
         </w:rPr>
-        <w:t xml:space="preserve">Framework </w:t>
-      </w:r>
-      <w:r>
-        <w:rPr>
-          <w:lang w:val="es-CO"/>
-        </w:rPr>
-        <w:t>IOC</w:t>
-      </w:r>
-      <w:r>
-        <w:rPr>
-          <w:lang w:val="es-CO"/>
-        </w:rPr>
-        <w:t xml:space="preserve"> y Servidor Web</w:t>
+        <w:t>Framework IOC y Servidor Web</w:t>
       </w:r>
     </w:p>
     <w:p>
@@ -76,7 +64,7 @@
     </w:p>
     <w:p>
       <w:pPr>
-        <w:pStyle w:val="Heading1"/>
+        <w:pStyle w:val="Ttulo1"/>
         <w:rPr>
           <w:lang w:val="es-CO"/>
         </w:rPr>
@@ -99,25 +87,12 @@
         <w:rPr>
           <w:lang w:val="es-CO"/>
         </w:rPr>
-        <w:t xml:space="preserve">Este documento </w:t>
-      </w:r>
-      <w:r>
-        <w:rPr>
-          <w:lang w:val="es-CO"/>
-        </w:rPr>
-        <w:t>describe una aplicación web que implementa un framework de IoC (inversión de control) para ofrecer un modelo de software Cliente-Servidor. El servidor recibe peticiones del cliente por el navegador desde la aplicación desplegada en heroku. Puede solicitar recursos estáticos: imágenes jpg y archivos html, como también permite responder a peticiones de funciones implementadas en el servidor propiamente, como generar un html a través de un método sin parámetros y con parámetros. Para el caso de parámetros, se le puede pasar un número y el servidor le responderá el cuadrado del mismo.</w:t>
-      </w:r>
-    </w:p>
-    <w:p>
-      <w:pPr>
-        <w:rPr>
-          <w:lang w:val="es-CO"/>
-        </w:rPr>
-      </w:pPr>
-    </w:p>
-    <w:p>
-      <w:pPr>
-        <w:pStyle w:val="Heading1"/>
+        <w:t>Este documento describe una aplicación web que implementa un framework de IoC (inversión de control) para ofrecer un modelo de software Cliente-Servidor. El servidor recibe peticiones del cliente por el navegador desde la aplicación desplegada en heroku. Puede solicitar recursos estáticos: imágenes jpg y archivos html, como también permite responder a peticiones de funciones implementadas en el servidor propiamente, como generar un html a través de un método sin parámetros y con parámetros. Para el caso de parámetros, se le puede pasar un número y el servidor le responderá el cuadrado del mismo.</w:t>
+      </w:r>
+    </w:p>
+    <w:p>
+      <w:pPr>
+        <w:pStyle w:val="Ttulo1"/>
         <w:rPr>
           <w:lang w:val="es-CO"/>
         </w:rPr>
@@ -131,7 +106,7 @@
     </w:p>
     <w:p>
       <w:pPr>
-        <w:pStyle w:val="Heading2"/>
+        <w:pStyle w:val="Ttulo2"/>
         <w:numPr>
           <w:ilvl w:val="0"/>
           <w:numId w:val="0"/>
@@ -143,12 +118,13 @@
       <w:r>
         <w:rPr>
           <w:noProof/>
+          <w:lang w:val="es-CO" w:eastAsia="es-CO"/>
         </w:rPr>
         <w:drawing>
-          <wp:inline distT="0" distB="0" distL="0" distR="0" wp14:anchorId="0BF36FE0" wp14:editId="333AF517">
-            <wp:extent cx="3200400" cy="1100455"/>
-            <wp:effectExtent l="0" t="0" r="0" b="4445"/>
-            <wp:docPr id="8" name="Picture 8"/>
+          <wp:inline distT="0" distB="0" distL="0" distR="0" wp14:anchorId="6D3E56BE" wp14:editId="2967A3C5">
+            <wp:extent cx="3200400" cy="1844675"/>
+            <wp:effectExtent l="0" t="0" r="0" b="3175"/>
+            <wp:docPr id="1" name="Imagen 1"/>
             <wp:cNvGraphicFramePr>
               <a:graphicFrameLocks xmlns:a="http://schemas.openxmlformats.org/drawingml/2006/main" noChangeAspect="1"/>
             </wp:cNvGraphicFramePr>
@@ -168,7 +144,7 @@
                   <pic:spPr>
                     <a:xfrm>
                       <a:off x="0" y="0"/>
-                      <a:ext cx="3200400" cy="1100455"/>
+                      <a:ext cx="3200400" cy="1844675"/>
                     </a:xfrm>
                     <a:prstGeom prst="rect">
                       <a:avLst/>
@@ -208,33 +184,57 @@
         <w:rPr>
           <w:lang w:val="es-CO"/>
         </w:rPr>
-        <w:t>En la aplicación web se procesarán las peticiones del cliente para dar una respuesta. Dependiendo el tipo de petición, buscará en apps o en los recursos estáticos. Una vez se tiene respuesta, el servidor responde al cliente.</w:t>
-      </w:r>
-      <w:r>
-        <w:rPr>
-          <w:lang w:val="es-CO"/>
-        </w:rPr>
-        <w:t xml:space="preserve"> </w:t>
-      </w:r>
-    </w:p>
-    <w:p>
-      <w:pPr>
-        <w:pStyle w:val="Heading1"/>
-        <w:rPr>
-          <w:lang w:val="es-CO"/>
-        </w:rPr>
-      </w:pPr>
-      <w:r>
-        <w:rPr>
-          <w:lang w:val="es-CO"/>
-        </w:rPr>
-        <w:t xml:space="preserve">ARQUITECTURA DE </w:t>
-      </w:r>
-      <w:r>
-        <w:rPr>
-          <w:lang w:val="es-CO"/>
-        </w:rPr>
-        <w:t>DESPLIEGUE</w:t>
+        <w:t xml:space="preserve">En la aplicación web se procesarán las peticiones del cliente para dar una respuesta. Dependiendo el tipo de petición, buscará en apps o en los recursos estáticos. Una vez se tiene respuesta, el servidor responde al cliente. </w:t>
+      </w:r>
+    </w:p>
+    <w:p>
+      <w:pPr>
+        <w:pStyle w:val="Text"/>
+        <w:ind w:firstLine="144"/>
+        <w:rPr>
+          <w:lang w:val="es-CO"/>
+        </w:rPr>
+      </w:pPr>
+    </w:p>
+    <w:p>
+      <w:pPr>
+        <w:pStyle w:val="Ttulo1"/>
+        <w:rPr>
+          <w:lang w:val="es-CO"/>
+        </w:rPr>
+      </w:pPr>
+      <w:r>
+        <w:rPr>
+          <w:lang w:val="es-CO"/>
+        </w:rPr>
+        <w:t>ARQUITECTURA DE DESPLIEGUE</w:t>
+      </w:r>
+    </w:p>
+    <w:p>
+      <w:pPr>
+        <w:pStyle w:val="Text"/>
+        <w:ind w:firstLine="0"/>
+        <w:rPr>
+          <w:lang w:val="es-CO"/>
+        </w:rPr>
+      </w:pPr>
+      <w:r>
+        <w:rPr>
+          <w:lang w:val="es-CO"/>
+        </w:rPr>
+        <w:t xml:space="preserve">En el diagrama de despliegue se muestra que la aplicación está desplegada en heroku usando el puerto 5000. En la aplicación wub se encuentra el framework, el servidor y la aplicación que genera </w:t>
+      </w:r>
+      <w:r>
+        <w:rPr>
+          <w:lang w:val="es-CO"/>
+        </w:rPr>
+        <w:t>las respuestas</w:t>
+      </w:r>
+      <w:r>
+        <w:rPr>
+          <w:lang w:val="es-CO"/>
+        </w:rPr>
+        <w:t xml:space="preserve"> para el cliente. El servidor escucha las peticiones del cliente por medio de del puerto de heroku, las procesa en la aplicación y retorna la respuesta, que puede ser un html o una imagen. Esta respuesta es dada dependiendo el requestURI, ya que se puede especificar que se busque en apps o en recursos estáticos. </w:t>
       </w:r>
     </w:p>
     <w:p>
@@ -258,12 +258,13 @@
       <w:r>
         <w:rPr>
           <w:noProof/>
+          <w:lang w:val="es-CO" w:eastAsia="es-CO"/>
         </w:rPr>
         <w:drawing>
-          <wp:inline distT="0" distB="0" distL="0" distR="0" wp14:anchorId="6C3398C0" wp14:editId="23959F6B">
-            <wp:extent cx="2988086" cy="1689100"/>
-            <wp:effectExtent l="0" t="0" r="3175" b="6350"/>
-            <wp:docPr id="11" name="Picture 11"/>
+          <wp:inline distT="0" distB="0" distL="0" distR="0" wp14:anchorId="2DE740B4" wp14:editId="7F187F03">
+            <wp:extent cx="3200400" cy="1882775"/>
+            <wp:effectExtent l="0" t="0" r="0" b="3175"/>
+            <wp:docPr id="2" name="Imagen 2"/>
             <wp:cNvGraphicFramePr>
               <a:graphicFrameLocks xmlns:a="http://schemas.openxmlformats.org/drawingml/2006/main" noChangeAspect="1"/>
             </wp:cNvGraphicFramePr>
@@ -283,7 +284,7 @@
                   <pic:spPr>
                     <a:xfrm>
                       <a:off x="0" y="0"/>
-                      <a:ext cx="3002768" cy="1697399"/>
+                      <a:ext cx="3200400" cy="1882775"/>
                     </a:xfrm>
                     <a:prstGeom prst="rect">
                       <a:avLst/>
@@ -298,36 +299,727 @@
     </w:p>
     <w:p>
       <w:pPr>
+        <w:pStyle w:val="Ttulo1"/>
+        <w:rPr>
+          <w:lang w:val="es-CO"/>
+        </w:rPr>
+      </w:pPr>
+      <w:r>
+        <w:rPr>
+          <w:lang w:val="es-CO"/>
+        </w:rPr>
+        <w:t>Diagrama de clases</w:t>
+      </w:r>
+    </w:p>
+    <w:p>
+      <w:pPr>
         <w:pStyle w:val="Text"/>
         <w:ind w:firstLine="144"/>
-        <w:rPr>
-          <w:lang w:val="es-CO"/>
-        </w:rPr>
-      </w:pPr>
-      <w:r>
-        <w:rPr>
-          <w:lang w:val="es-CO"/>
-        </w:rPr>
-        <w:t xml:space="preserve">En el diagrama de despliegue se muestra que la aplicación está desplegada en heroku usando el puerto 5000. En la aplicación wub se encuentra el framework, el servidor y la aplicación que genera </w:t>
-      </w:r>
-      <w:proofErr w:type="gramStart"/>
-      <w:r>
-        <w:rPr>
-          <w:lang w:val="es-CO"/>
-        </w:rPr>
-        <w:t>la respuestas</w:t>
-      </w:r>
-      <w:proofErr w:type="gramEnd"/>
-      <w:r>
-        <w:rPr>
-          <w:lang w:val="es-CO"/>
-        </w:rPr>
-        <w:t xml:space="preserve"> para el cliente. El servidor escucha las peticiones del cliente por medio de del puerto de heroku, las procesa en la aplicación y retorna la respuesta, que puede ser un html o una imagen. Esta respuesta es dada dependiendo el requestURI, ya que se puede especificar que se busque en apps o en recursos estáticos. </w:t>
-      </w:r>
-    </w:p>
-    <w:p>
-      <w:pPr>
-        <w:pStyle w:val="Heading1"/>
+        <w:jc w:val="center"/>
+        <w:rPr>
+          <w:lang w:val="es-CO"/>
+        </w:rPr>
+      </w:pPr>
+      <w:r>
+        <w:rPr>
+          <w:noProof/>
+          <w:lang w:val="es-CO" w:eastAsia="es-CO"/>
+        </w:rPr>
+        <w:drawing>
+          <wp:inline distT="0" distB="0" distL="0" distR="0" wp14:anchorId="025336E9" wp14:editId="79FFC84C">
+            <wp:extent cx="3200400" cy="1939290"/>
+            <wp:effectExtent l="0" t="0" r="0" b="3810"/>
+            <wp:docPr id="3" name="Imagen 3"/>
+            <wp:cNvGraphicFramePr>
+              <a:graphicFrameLocks xmlns:a="http://schemas.openxmlformats.org/drawingml/2006/main" noChangeAspect="1"/>
+            </wp:cNvGraphicFramePr>
+            <a:graphic xmlns:a="http://schemas.openxmlformats.org/drawingml/2006/main">
+              <a:graphicData uri="http://schemas.openxmlformats.org/drawingml/2006/picture">
+                <pic:pic xmlns:pic="http://schemas.openxmlformats.org/drawingml/2006/picture">
+                  <pic:nvPicPr>
+                    <pic:cNvPr id="1" name=""/>
+                    <pic:cNvPicPr/>
+                  </pic:nvPicPr>
+                  <pic:blipFill>
+                    <a:blip r:embed="rId10"/>
+                    <a:stretch>
+                      <a:fillRect/>
+                    </a:stretch>
+                  </pic:blipFill>
+                  <pic:spPr>
+                    <a:xfrm>
+                      <a:off x="0" y="0"/>
+                      <a:ext cx="3200400" cy="1939290"/>
+                    </a:xfrm>
+                    <a:prstGeom prst="rect">
+                      <a:avLst/>
+                    </a:prstGeom>
+                  </pic:spPr>
+                </pic:pic>
+              </a:graphicData>
+            </a:graphic>
+          </wp:inline>
+        </w:drawing>
+      </w:r>
+    </w:p>
+    <w:p>
+      <w:pPr>
+        <w:pStyle w:val="Text"/>
+        <w:ind w:firstLine="144"/>
+        <w:jc w:val="center"/>
+        <w:rPr>
+          <w:lang w:val="es-CO"/>
+        </w:rPr>
+      </w:pPr>
+    </w:p>
+    <w:p>
+      <w:pPr>
+        <w:pStyle w:val="Text"/>
+        <w:ind w:firstLine="144"/>
+        <w:rPr>
+          <w:lang w:val="es-CO"/>
+        </w:rPr>
+      </w:pPr>
+      <w:r>
+        <w:rPr>
+          <w:lang w:val="es-CO"/>
+        </w:rPr>
+        <w:t xml:space="preserve">En este diagrama podemos ver la estructura del sistema, en el cual se muestran las clases con atributos y métodos. La clase en al cual se presta el servicio de http es Service la cual permite la comunicación con el cliente. En la misma, se resuelven las solicitudes del cliente. </w:t>
+      </w:r>
+    </w:p>
+    <w:p>
+      <w:pPr>
+        <w:pStyle w:val="Text"/>
+        <w:ind w:firstLine="144"/>
+        <w:rPr>
+          <w:lang w:val="es-CO"/>
+        </w:rPr>
+      </w:pPr>
+      <w:r>
+        <w:rPr>
+          <w:lang w:val="es-CO"/>
+        </w:rPr>
+        <w:t>La aplicación tiene como clase principal Controller, la cual inicializa el servidor.</w:t>
+      </w:r>
+    </w:p>
+    <w:p>
+      <w:pPr>
+        <w:pStyle w:val="Ttulo1"/>
+        <w:rPr>
+          <w:lang w:val="es-CO"/>
+        </w:rPr>
+      </w:pPr>
+      <w:r>
+        <w:rPr>
+          <w:lang w:val="es-CO"/>
+        </w:rPr>
+        <w:t>Pruebas</w:t>
+      </w:r>
+    </w:p>
+    <w:p>
+      <w:pPr>
+        <w:rPr>
+          <w:lang w:val="es-CO"/>
+        </w:rPr>
+      </w:pPr>
+      <w:r>
+        <w:rPr>
+          <w:lang w:val="es-CO"/>
+        </w:rPr>
+        <w:t>A continuación se mostrará cómo funciona la aplicación web:</w:t>
+      </w:r>
+    </w:p>
+    <w:p>
+      <w:pPr>
+        <w:rPr>
+          <w:lang w:val="es-CO"/>
+        </w:rPr>
+      </w:pPr>
+    </w:p>
+    <w:p>
+      <w:pPr>
+        <w:rPr>
+          <w:lang w:val="es-CO"/>
+        </w:rPr>
+      </w:pPr>
+      <w:r>
+        <w:rPr>
+          <w:lang w:val="es-CO"/>
+        </w:rPr>
+        <w:t xml:space="preserve">Cómo ya se mencionó en el artículo, la aplicación responde a peticiones de imágenes y archivos html. Para ver su funcionalidad puede ingresar a </w:t>
+      </w:r>
+      <w:hyperlink r:id="rId11" w:history="1">
+        <w:r>
+          <w:rPr>
+            <w:rStyle w:val="Hipervnculo"/>
+            <w:lang w:val="es-CO"/>
+          </w:rPr>
+          <w:t>https://proyecto1-arep.herokuapp.com/</w:t>
+        </w:r>
+      </w:hyperlink>
+      <w:r>
+        <w:rPr>
+          <w:lang w:val="es-CO"/>
+        </w:rPr>
+        <w:t xml:space="preserve">, en la cual se muestra la página inicial </w:t>
+      </w:r>
+      <w:r>
+        <w:rPr>
+          <w:lang w:val="es-CO"/>
+        </w:rPr>
+        <w:t>de la aplicación:</w:t>
+      </w:r>
+    </w:p>
+    <w:p>
+      <w:pPr>
+        <w:rPr>
+          <w:lang w:val="es-CO"/>
+        </w:rPr>
+      </w:pPr>
+      <w:r>
+        <w:rPr>
+          <w:noProof/>
+          <w:lang w:val="es-CO" w:eastAsia="es-CO"/>
+        </w:rPr>
+        <w:lastRenderedPageBreak/>
+        <w:drawing>
+          <wp:inline distT="0" distB="0" distL="0" distR="0" wp14:anchorId="3539A212" wp14:editId="28B2B98E">
+            <wp:extent cx="3200400" cy="1547495"/>
+            <wp:effectExtent l="0" t="0" r="0" b="0"/>
+            <wp:docPr id="4" name="Imagen 4"/>
+            <wp:cNvGraphicFramePr>
+              <a:graphicFrameLocks xmlns:a="http://schemas.openxmlformats.org/drawingml/2006/main" noChangeAspect="1"/>
+            </wp:cNvGraphicFramePr>
+            <a:graphic xmlns:a="http://schemas.openxmlformats.org/drawingml/2006/main">
+              <a:graphicData uri="http://schemas.openxmlformats.org/drawingml/2006/picture">
+                <pic:pic xmlns:pic="http://schemas.openxmlformats.org/drawingml/2006/picture">
+                  <pic:nvPicPr>
+                    <pic:cNvPr id="1" name=""/>
+                    <pic:cNvPicPr/>
+                  </pic:nvPicPr>
+                  <pic:blipFill>
+                    <a:blip r:embed="rId12"/>
+                    <a:stretch>
+                      <a:fillRect/>
+                    </a:stretch>
+                  </pic:blipFill>
+                  <pic:spPr>
+                    <a:xfrm>
+                      <a:off x="0" y="0"/>
+                      <a:ext cx="3200400" cy="1547495"/>
+                    </a:xfrm>
+                    <a:prstGeom prst="rect">
+                      <a:avLst/>
+                    </a:prstGeom>
+                  </pic:spPr>
+                </pic:pic>
+              </a:graphicData>
+            </a:graphic>
+          </wp:inline>
+        </w:drawing>
+      </w:r>
+      <w:r>
+        <w:rPr>
+          <w:lang w:val="es-CO"/>
+        </w:rPr>
+        <w:t xml:space="preserve"> </w:t>
+      </w:r>
+    </w:p>
+    <w:p>
+      <w:pPr>
+        <w:pStyle w:val="Text"/>
+        <w:ind w:firstLine="144"/>
+        <w:rPr>
+          <w:lang w:val="es-CO"/>
+        </w:rPr>
+      </w:pPr>
+    </w:p>
+    <w:p>
+      <w:pPr>
+        <w:pStyle w:val="Text"/>
+        <w:ind w:firstLine="0"/>
+        <w:rPr>
+          <w:lang w:val="es-CO"/>
+        </w:rPr>
+      </w:pPr>
+      <w:r>
+        <w:rPr>
+          <w:lang w:val="es-CO"/>
+        </w:rPr>
+        <w:t xml:space="preserve">En esta página puede ver los archivos disponibles para realizar solicitudes. </w:t>
+      </w:r>
+    </w:p>
+    <w:p>
+      <w:pPr>
+        <w:pStyle w:val="Text"/>
+        <w:ind w:firstLine="0"/>
+        <w:rPr>
+          <w:lang w:val="es-CO"/>
+        </w:rPr>
+      </w:pPr>
+      <w:r>
+        <w:rPr>
+          <w:lang w:val="es-CO"/>
+        </w:rPr>
+        <w:t xml:space="preserve">Puede </w:t>
+      </w:r>
+      <w:r>
+        <w:rPr>
+          <w:lang w:val="es-CO"/>
+        </w:rPr>
+        <w:t>solicitar un archivo o</w:t>
+      </w:r>
+      <w:r>
+        <w:rPr>
+          <w:lang w:val="es-CO"/>
+        </w:rPr>
+        <w:t xml:space="preserve"> imagen</w:t>
+      </w:r>
+      <w:r>
+        <w:rPr>
+          <w:lang w:val="es-CO"/>
+        </w:rPr>
+        <w:t xml:space="preserve"> disponible</w:t>
+      </w:r>
+      <w:r>
+        <w:rPr>
+          <w:lang w:val="es-CO"/>
+        </w:rPr>
+        <w:t xml:space="preserve"> desde el buscador del navegador así</w:t>
+      </w:r>
+      <w:r>
+        <w:rPr>
+          <w:lang w:val="es-CO"/>
+        </w:rPr>
+        <w:t xml:space="preserve">: </w:t>
+      </w:r>
+      <w:hyperlink r:id="rId13" w:history="1">
+        <w:r>
+          <w:rPr>
+            <w:rStyle w:val="Hipervnculo"/>
+            <w:color w:val="auto"/>
+            <w:lang w:val="es-CO"/>
+          </w:rPr>
+          <w:t>https://proyecto1-arep.herokuapp.com/imagenSistemas.jpg</w:t>
+        </w:r>
+      </w:hyperlink>
+      <w:r>
+        <w:rPr>
+          <w:lang w:val="es-CO"/>
+        </w:rPr>
+        <w:t xml:space="preserve">, o puede dar </w:t>
+      </w:r>
+      <w:r>
+        <w:rPr>
+          <w:lang w:val="es-CO"/>
+        </w:rPr>
+        <w:t>clic</w:t>
+      </w:r>
+      <w:r>
+        <w:rPr>
+          <w:lang w:val="es-CO"/>
+        </w:rPr>
+        <w:t xml:space="preserve"> sobre los archivos </w:t>
+      </w:r>
+      <w:r>
+        <w:rPr>
+          <w:lang w:val="es-CO"/>
+        </w:rPr>
+        <w:t>mostrados</w:t>
+      </w:r>
+      <w:r>
+        <w:rPr>
+          <w:lang w:val="es-CO"/>
+        </w:rPr>
+        <w:t xml:space="preserve"> en la página principal:</w:t>
+      </w:r>
+    </w:p>
+    <w:p>
+      <w:pPr>
+        <w:pStyle w:val="Text"/>
+        <w:ind w:firstLine="0"/>
+        <w:rPr>
+          <w:lang w:val="es-CO"/>
+        </w:rPr>
+      </w:pPr>
+    </w:p>
+    <w:p>
+      <w:pPr>
+        <w:pStyle w:val="Text"/>
+        <w:ind w:firstLine="0"/>
+        <w:rPr>
+          <w:lang w:val="es-CO"/>
+        </w:rPr>
+      </w:pPr>
+    </w:p>
+    <w:p>
+      <w:pPr>
+        <w:pStyle w:val="Text"/>
+        <w:ind w:firstLine="0"/>
+        <w:rPr>
+          <w:lang w:val="es-CO"/>
+        </w:rPr>
+      </w:pPr>
+    </w:p>
+    <w:p>
+      <w:pPr>
+        <w:pStyle w:val="Text"/>
+        <w:ind w:firstLine="0"/>
+        <w:rPr>
+          <w:rStyle w:val="Hipervnculo"/>
+          <w:color w:val="auto"/>
+          <w:lang w:val="es-CO"/>
+        </w:rPr>
+      </w:pPr>
+      <w:r>
+        <w:rPr>
+          <w:lang w:val="es-CO"/>
+        </w:rPr>
+        <w:t xml:space="preserve">Adicionalmente, puede realizar petición de servicios que presta la aplicación. Actualmente, usted le puede ingresar un número y la aplicación le dará el resultado de elevar el número al cuadrado dirigiéndolo a otra página html. </w:t>
+      </w:r>
+      <w:r>
+        <w:rPr>
+          <w:lang w:val="es-CO"/>
+        </w:rPr>
+        <w:t xml:space="preserve">También puede solicitar ese servicio con la dirección, por ejemplo: </w:t>
+      </w:r>
+      <w:hyperlink r:id="rId14" w:history="1">
+        <w:r>
+          <w:rPr>
+            <w:rStyle w:val="Hipervnculo"/>
+            <w:lang w:val="es-CO"/>
+          </w:rPr>
+          <w:t>https://proyecto1-arep.herokuapp.com/apps/calculo?numero=5</w:t>
+        </w:r>
+      </w:hyperlink>
+    </w:p>
+    <w:p>
+      <w:pPr>
+        <w:pStyle w:val="Text"/>
+        <w:ind w:firstLine="0"/>
+        <w:rPr>
+          <w:lang w:val="es-CO"/>
+        </w:rPr>
+      </w:pPr>
+      <w:r>
+        <w:rPr>
+          <w:rStyle w:val="Hipervnculo"/>
+          <w:color w:val="auto"/>
+          <w:u w:val="none"/>
+          <w:lang w:val="es-CO"/>
+        </w:rPr>
+        <w:t xml:space="preserve">: </w:t>
+      </w:r>
+    </w:p>
+    <w:p>
+      <w:pPr>
+        <w:pStyle w:val="Text"/>
+        <w:ind w:firstLine="0"/>
+        <w:rPr>
+          <w:lang w:val="es-CO"/>
+        </w:rPr>
+      </w:pPr>
+    </w:p>
+    <w:p>
+      <w:pPr>
+        <w:pStyle w:val="Text"/>
+        <w:ind w:firstLine="0"/>
+        <w:rPr>
+          <w:lang w:val="es-CO"/>
+        </w:rPr>
+      </w:pPr>
+    </w:p>
+    <w:p>
+      <w:pPr>
+        <w:pStyle w:val="Text"/>
+        <w:ind w:firstLine="0"/>
+        <w:rPr>
+          <w:lang w:val="es-CO"/>
+        </w:rPr>
+      </w:pPr>
+      <w:r>
+        <w:rPr>
+          <w:lang w:val="es-CO"/>
+        </w:rPr>
+        <w:t xml:space="preserve">Si por error, </w:t>
+      </w:r>
+      <w:r>
+        <w:rPr>
+          <w:lang w:val="es-CO"/>
+        </w:rPr>
+        <w:t>usted solicita un archivo que n</w:t>
+      </w:r>
+      <w:r>
+        <w:rPr>
+          <w:lang w:val="es-CO"/>
+        </w:rPr>
+        <w:t>o</w:t>
+      </w:r>
+      <w:r>
+        <w:rPr>
+          <w:lang w:val="es-CO"/>
+        </w:rPr>
+        <w:t xml:space="preserve"> </w:t>
+      </w:r>
+      <w:r>
+        <w:rPr>
+          <w:lang w:val="es-CO"/>
+        </w:rPr>
+        <w:t xml:space="preserve">se encuentra disponible, le mostrará </w:t>
+      </w:r>
+      <w:r>
+        <w:rPr>
+          <w:lang w:val="es-CO"/>
+        </w:rPr>
+        <w:t>el siguiente mensaje</w:t>
+      </w:r>
+      <w:r>
+        <w:rPr>
+          <w:lang w:val="es-CO"/>
+        </w:rPr>
+        <w:t>:</w:t>
+      </w:r>
+    </w:p>
+    <w:p>
+      <w:pPr>
+        <w:pStyle w:val="Text"/>
+        <w:ind w:firstLine="0"/>
+        <w:rPr>
+          <w:lang w:val="es-CO"/>
+        </w:rPr>
+      </w:pPr>
+      <w:r>
+        <w:rPr>
+          <w:noProof/>
+          <w:lang w:val="es-CO" w:eastAsia="es-CO"/>
+        </w:rPr>
+        <w:drawing>
+          <wp:inline distT="0" distB="0" distL="0" distR="0" wp14:anchorId="17C28579" wp14:editId="786CA473">
+            <wp:extent cx="3200400" cy="1553210"/>
+            <wp:effectExtent l="0" t="0" r="0" b="8890"/>
+            <wp:docPr id="7" name="Imagen 7"/>
+            <wp:cNvGraphicFramePr>
+              <a:graphicFrameLocks xmlns:a="http://schemas.openxmlformats.org/drawingml/2006/main" noChangeAspect="1"/>
+            </wp:cNvGraphicFramePr>
+            <a:graphic xmlns:a="http://schemas.openxmlformats.org/drawingml/2006/main">
+              <a:graphicData uri="http://schemas.openxmlformats.org/drawingml/2006/picture">
+                <pic:pic xmlns:pic="http://schemas.openxmlformats.org/drawingml/2006/picture">
+                  <pic:nvPicPr>
+                    <pic:cNvPr id="1" name=""/>
+                    <pic:cNvPicPr/>
+                  </pic:nvPicPr>
+                  <pic:blipFill>
+                    <a:blip r:embed="rId15"/>
+                    <a:stretch>
+                      <a:fillRect/>
+                    </a:stretch>
+                  </pic:blipFill>
+                  <pic:spPr>
+                    <a:xfrm>
+                      <a:off x="0" y="0"/>
+                      <a:ext cx="3200400" cy="1553210"/>
+                    </a:xfrm>
+                    <a:prstGeom prst="rect">
+                      <a:avLst/>
+                    </a:prstGeom>
+                  </pic:spPr>
+                </pic:pic>
+              </a:graphicData>
+            </a:graphic>
+          </wp:inline>
+        </w:drawing>
+      </w:r>
+    </w:p>
+    <w:p>
+      <w:pPr>
+        <w:pStyle w:val="Text"/>
+        <w:ind w:firstLine="0"/>
+        <w:rPr>
+          <w:lang w:val="es-CO"/>
+        </w:rPr>
+      </w:pPr>
+    </w:p>
+    <w:p>
+      <w:pPr>
+        <w:pStyle w:val="Text"/>
+        <w:ind w:firstLine="0"/>
+        <w:rPr>
+          <w:lang w:val="es-CO"/>
+        </w:rPr>
+      </w:pPr>
+      <w:r>
+        <w:rPr>
+          <w:lang w:val="es-CO"/>
+        </w:rPr>
+        <w:t xml:space="preserve">Lo más interesante del desarrollo de esta aplicación, fue el uso de </w:t>
+      </w:r>
+      <w:r>
+        <w:rPr>
+          <w:lang w:val="es-CO"/>
+        </w:rPr>
+        <w:t xml:space="preserve">anotaciones </w:t>
+      </w:r>
+      <w:r>
+        <w:rPr>
+          <w:lang w:val="es-CO"/>
+        </w:rPr>
+        <w:t xml:space="preserve">para </w:t>
+      </w:r>
+      <w:r>
+        <w:rPr>
+          <w:lang w:val="es-CO"/>
+        </w:rPr>
+        <w:t>la realización del</w:t>
+      </w:r>
+      <w:r>
+        <w:rPr>
+          <w:lang w:val="es-CO"/>
+        </w:rPr>
+        <w:t xml:space="preserve"> Framework, aquí hay una demostración de la implementación realizada:</w:t>
+      </w:r>
+    </w:p>
+    <w:p>
+      <w:pPr>
+        <w:pStyle w:val="Text"/>
+        <w:ind w:firstLine="0"/>
+        <w:rPr>
+          <w:lang w:val="es-CO"/>
+        </w:rPr>
+      </w:pPr>
+      <w:r>
+        <w:rPr>
+          <w:noProof/>
+          <w:lang w:val="es-CO" w:eastAsia="es-CO"/>
+        </w:rPr>
+        <w:drawing>
+          <wp:inline distT="0" distB="0" distL="0" distR="0" wp14:anchorId="5CD56835" wp14:editId="488EF151">
+            <wp:extent cx="3200400" cy="1462405"/>
+            <wp:effectExtent l="0" t="0" r="0" b="4445"/>
+            <wp:docPr id="5" name="Imagen 5"/>
+            <wp:cNvGraphicFramePr>
+              <a:graphicFrameLocks xmlns:a="http://schemas.openxmlformats.org/drawingml/2006/main" noChangeAspect="1"/>
+            </wp:cNvGraphicFramePr>
+            <a:graphic xmlns:a="http://schemas.openxmlformats.org/drawingml/2006/main">
+              <a:graphicData uri="http://schemas.openxmlformats.org/drawingml/2006/picture">
+                <pic:pic xmlns:pic="http://schemas.openxmlformats.org/drawingml/2006/picture">
+                  <pic:nvPicPr>
+                    <pic:cNvPr id="1" name=""/>
+                    <pic:cNvPicPr/>
+                  </pic:nvPicPr>
+                  <pic:blipFill>
+                    <a:blip r:embed="rId16"/>
+                    <a:stretch>
+                      <a:fillRect/>
+                    </a:stretch>
+                  </pic:blipFill>
+                  <pic:spPr>
+                    <a:xfrm>
+                      <a:off x="0" y="0"/>
+                      <a:ext cx="3200400" cy="1462405"/>
+                    </a:xfrm>
+                    <a:prstGeom prst="rect">
+                      <a:avLst/>
+                    </a:prstGeom>
+                  </pic:spPr>
+                </pic:pic>
+              </a:graphicData>
+            </a:graphic>
+          </wp:inline>
+        </w:drawing>
+      </w:r>
+    </w:p>
+    <w:p>
+      <w:pPr>
+        <w:pStyle w:val="Text"/>
+        <w:ind w:firstLine="0"/>
+        <w:rPr>
+          <w:lang w:val="es-CO"/>
+        </w:rPr>
+      </w:pPr>
+      <w:r>
+        <w:rPr>
+          <w:lang w:val="es-CO"/>
+        </w:rPr>
+        <w:t>Esta anotación permite responder a solicitudes sin parámetro, la cual es usada para mostrar la página inicial de la aplicación.</w:t>
+      </w:r>
+    </w:p>
+    <w:p>
+      <w:pPr>
+        <w:pStyle w:val="Text"/>
+        <w:ind w:firstLine="0"/>
+        <w:rPr>
+          <w:lang w:val="es-CO"/>
+        </w:rPr>
+      </w:pPr>
+      <w:r>
+        <w:rPr>
+          <w:noProof/>
+          <w:lang w:val="es-CO" w:eastAsia="es-CO"/>
+        </w:rPr>
+        <w:drawing>
+          <wp:inline distT="0" distB="0" distL="0" distR="0" wp14:anchorId="3F6E4FD1" wp14:editId="631719B4">
+            <wp:extent cx="3200400" cy="1284605"/>
+            <wp:effectExtent l="0" t="0" r="0" b="0"/>
+            <wp:docPr id="6" name="Imagen 6"/>
+            <wp:cNvGraphicFramePr>
+              <a:graphicFrameLocks xmlns:a="http://schemas.openxmlformats.org/drawingml/2006/main" noChangeAspect="1"/>
+            </wp:cNvGraphicFramePr>
+            <a:graphic xmlns:a="http://schemas.openxmlformats.org/drawingml/2006/main">
+              <a:graphicData uri="http://schemas.openxmlformats.org/drawingml/2006/picture">
+                <pic:pic xmlns:pic="http://schemas.openxmlformats.org/drawingml/2006/picture">
+                  <pic:nvPicPr>
+                    <pic:cNvPr id="1" name=""/>
+                    <pic:cNvPicPr/>
+                  </pic:nvPicPr>
+                  <pic:blipFill>
+                    <a:blip r:embed="rId17"/>
+                    <a:stretch>
+                      <a:fillRect/>
+                    </a:stretch>
+                  </pic:blipFill>
+                  <pic:spPr>
+                    <a:xfrm>
+                      <a:off x="0" y="0"/>
+                      <a:ext cx="3200400" cy="1284605"/>
+                    </a:xfrm>
+                    <a:prstGeom prst="rect">
+                      <a:avLst/>
+                    </a:prstGeom>
+                  </pic:spPr>
+                </pic:pic>
+              </a:graphicData>
+            </a:graphic>
+          </wp:inline>
+        </w:drawing>
+      </w:r>
+    </w:p>
+    <w:p>
+      <w:pPr>
+        <w:pStyle w:val="Text"/>
+        <w:ind w:firstLine="0"/>
+        <w:rPr>
+          <w:lang w:val="es-CO"/>
+        </w:rPr>
+      </w:pPr>
+    </w:p>
+    <w:p>
+      <w:pPr>
+        <w:pStyle w:val="Text"/>
+        <w:ind w:firstLine="0"/>
+        <w:rPr>
+          <w:lang w:val="es-CO"/>
+        </w:rPr>
+      </w:pPr>
+      <w:r>
+        <w:rPr>
+          <w:lang w:val="es-CO"/>
+        </w:rPr>
+        <w:t>Esta anotación recibe un parámetro y responde con una cadena con el código html que se desea enviar al cliente. Si se da cuenta, es la que genera la respuesta a la solicitud realizada cuando se ingresó anteriormente un número.</w:t>
+      </w:r>
+    </w:p>
+    <w:p>
+      <w:pPr>
+        <w:pStyle w:val="Ttulo1"/>
         <w:rPr>
           <w:lang w:val="es-CO"/>
         </w:rPr>
@@ -386,6 +1078,92 @@
         </w:rPr>
         <w:t>Se implementó un framework IoC, lo cual permite gestionar los componentes libremente, y establecer las relaciones como uno desea.</w:t>
       </w:r>
+    </w:p>
+    <w:p>
+      <w:pPr>
+        <w:pStyle w:val="Text"/>
+        <w:ind w:firstLine="0"/>
+        <w:rPr>
+          <w:lang w:val="es-CO"/>
+        </w:rPr>
+      </w:pPr>
+    </w:p>
+    <w:p>
+      <w:pPr>
+        <w:pStyle w:val="Ttulo1"/>
+        <w:rPr>
+          <w:lang w:val="es-CO"/>
+        </w:rPr>
+      </w:pPr>
+      <w:r>
+        <w:rPr>
+          <w:lang w:val="es-CO"/>
+        </w:rPr>
+        <w:t>REFERENCIAS</w:t>
+      </w:r>
+    </w:p>
+    <w:p>
+      <w:pPr>
+        <w:rPr>
+          <w:lang w:val="es-CO"/>
+        </w:rPr>
+      </w:pPr>
+      <w:r>
+        <w:rPr>
+          <w:lang w:val="es-CO"/>
+        </w:rPr>
+        <w:t xml:space="preserve">• </w:t>
+      </w:r>
+      <w:r>
+        <w:rPr>
+          <w:lang w:val="es-CO"/>
+        </w:rPr>
+        <w:t xml:space="preserve">Carlospesquera. (2014, 19 marzo). QUÉ ES UN POJO, EJB Y UN BEAN? Recuperado de </w:t>
+      </w:r>
+      <w:hyperlink r:id="rId18" w:history="1">
+        <w:r>
+          <w:rPr>
+            <w:rStyle w:val="Hipervnculo"/>
+            <w:lang w:val="es-CO"/>
+          </w:rPr>
+          <w:t>http://carlospesquera.com/que-es-un-pojo-ejb-y-un-bean/</w:t>
+        </w:r>
+      </w:hyperlink>
+    </w:p>
+    <w:p>
+      <w:pPr>
+        <w:rPr>
+          <w:lang w:val="es-CO"/>
+        </w:rPr>
+      </w:pPr>
+    </w:p>
+    <w:p>
+      <w:pPr>
+        <w:rPr>
+          <w:lang w:val="es-CO"/>
+        </w:rPr>
+      </w:pPr>
+      <w:r>
+        <w:rPr>
+          <w:lang w:val="es-CO"/>
+        </w:rPr>
+        <w:t xml:space="preserve">• </w:t>
+      </w:r>
+      <w:r>
+        <w:rPr>
+          <w:lang w:val="es-CO"/>
+        </w:rPr>
+        <w:t xml:space="preserve">Software Guru, &amp; Ixcoatl Pérez. (2018, 5 junio). POJOs y Frameworks Ligeros: Simplificando el Desarrollo. Recuperado de </w:t>
+      </w:r>
+      <w:hyperlink r:id="rId19" w:history="1">
+        <w:r>
+          <w:rPr>
+            <w:rStyle w:val="Hipervnculo"/>
+            <w:lang w:val="es-CO"/>
+          </w:rPr>
+          <w:t>https://sg.com.mx/content/view/234</w:t>
+        </w:r>
+      </w:hyperlink>
     </w:p>
     <w:p>
       <w:pPr>
@@ -400,7 +1178,7 @@
       <w:bookmarkEnd w:id="0"/>
     </w:p>
     <w:sectPr>
-      <w:headerReference w:type="default" r:id="rId10"/>
+      <w:headerReference w:type="default" r:id="rId20"/>
       <w:type w:val="continuous"/>
       <w:pgSz w:w="12240" w:h="15840" w:code="1"/>
       <w:pgMar w:top="1008" w:right="936" w:bottom="1008" w:left="936" w:header="432" w:footer="432" w:gutter="0"/>
@@ -411,7 +1189,7 @@
 </file>
 
 <file path=word/endnotes.xml><?xml version="1.0" encoding="utf-8"?>
-<w:endnotes xmlns:wpc="http://schemas.microsoft.com/office/word/2010/wordprocessingCanvas" xmlns:cx="http://schemas.microsoft.com/office/drawing/2014/chartex" xmlns:cx1="http://schemas.microsoft.com/office/drawing/2015/9/8/chartex" xmlns:cx2="http://schemas.microsoft.com/office/drawing/2015/10/21/chartex" xmlns:cx3="http://schemas.microsoft.com/office/drawing/2016/5/9/chartex" xmlns:cx4="http://schemas.microsoft.com/office/drawing/2016/5/10/chartex" xmlns:cx5="http://schemas.microsoft.com/office/drawing/2016/5/11/chartex" xmlns:cx6="http://schemas.microsoft.com/office/drawing/2016/5/12/chartex" xmlns:cx7="http://schemas.microsoft.com/office/drawing/2016/5/13/chartex" xmlns:cx8="http://schemas.microsoft.com/office/drawing/2016/5/14/chartex" xmlns:mc="http://schemas.openxmlformats.org/markup-compatibility/2006" xmlns:aink="http://schemas.microsoft.com/office/drawing/2016/ink" xmlns:am3d="http://schemas.microsoft.com/office/drawing/2017/model3d" xmlns:o="urn:schemas-microsoft-com:office:office" xmlns:r="http://schemas.openxmlformats.org/officeDocument/2006/relationships" xmlns:m="http://schemas.openxmlformats.org/officeDocument/2006/math" xmlns:v="urn:schemas-microsoft-com:vml" xmlns:wp14="http://schemas.microsoft.com/office/word/2010/wordprocessingDrawing" xmlns:wp="http://schemas.openxmlformats.org/drawingml/2006/wordprocessingDrawing" xmlns:w10="urn:schemas-microsoft-com:office:word" xmlns:w="http://schemas.openxmlformats.org/wordprocessingml/2006/main" xmlns:w14="http://schemas.microsoft.com/office/word/2010/wordml" xmlns:w15="http://schemas.microsoft.com/office/word/2012/wordml" xmlns:w16cid="http://schemas.microsoft.com/office/word/2016/wordml/cid" xmlns:w16se="http://schemas.microsoft.com/office/word/2015/wordml/symex" xmlns:wpg="http://schemas.microsoft.com/office/word/2010/wordprocessingGroup" xmlns:wpi="http://schemas.microsoft.com/office/word/2010/wordprocessingInk" xmlns:wne="http://schemas.microsoft.com/office/word/2006/wordml" xmlns:wps="http://schemas.microsoft.com/office/word/2010/wordprocessingShape" mc:Ignorable="w14 w15 w16se w16cid wp14">
+<w:endnotes xmlns:wpc="http://schemas.microsoft.com/office/word/2010/wordprocessingCanvas" xmlns:mc="http://schemas.openxmlformats.org/markup-compatibility/2006" xmlns:o="urn:schemas-microsoft-com:office:office" xmlns:r="http://schemas.openxmlformats.org/officeDocument/2006/relationships" xmlns:m="http://schemas.openxmlformats.org/officeDocument/2006/math" xmlns:v="urn:schemas-microsoft-com:vml" xmlns:wp14="http://schemas.microsoft.com/office/word/2010/wordprocessingDrawing" xmlns:wp="http://schemas.openxmlformats.org/drawingml/2006/wordprocessingDrawing" xmlns:w10="urn:schemas-microsoft-com:office:word" xmlns:w="http://schemas.openxmlformats.org/wordprocessingml/2006/main" xmlns:w14="http://schemas.microsoft.com/office/word/2010/wordml" xmlns:w15="http://schemas.microsoft.com/office/word/2012/wordml" xmlns:wpg="http://schemas.microsoft.com/office/word/2010/wordprocessingGroup" xmlns:wpi="http://schemas.microsoft.com/office/word/2010/wordprocessingInk" xmlns:wne="http://schemas.microsoft.com/office/word/2006/wordml" xmlns:wps="http://schemas.microsoft.com/office/word/2010/wordprocessingShape" mc:Ignorable="w14 w15 wp14">
   <w:endnote w:type="separator" w:id="-1">
     <w:p>
       <w:r>
@@ -430,7 +1208,7 @@
 </file>
 
 <file path=word/footnotes.xml><?xml version="1.0" encoding="utf-8"?>
-<w:footnotes xmlns:wpc="http://schemas.microsoft.com/office/word/2010/wordprocessingCanvas" xmlns:cx="http://schemas.microsoft.com/office/drawing/2014/chartex" xmlns:cx1="http://schemas.microsoft.com/office/drawing/2015/9/8/chartex" xmlns:cx2="http://schemas.microsoft.com/office/drawing/2015/10/21/chartex" xmlns:cx3="http://schemas.microsoft.com/office/drawing/2016/5/9/chartex" xmlns:cx4="http://schemas.microsoft.com/office/drawing/2016/5/10/chartex" xmlns:cx5="http://schemas.microsoft.com/office/drawing/2016/5/11/chartex" xmlns:cx6="http://schemas.microsoft.com/office/drawing/2016/5/12/chartex" xmlns:cx7="http://schemas.microsoft.com/office/drawing/2016/5/13/chartex" xmlns:cx8="http://schemas.microsoft.com/office/drawing/2016/5/14/chartex" xmlns:mc="http://schemas.openxmlformats.org/markup-compatibility/2006" xmlns:aink="http://schemas.microsoft.com/office/drawing/2016/ink" xmlns:am3d="http://schemas.microsoft.com/office/drawing/2017/model3d" xmlns:o="urn:schemas-microsoft-com:office:office" xmlns:r="http://schemas.openxmlformats.org/officeDocument/2006/relationships" xmlns:m="http://schemas.openxmlformats.org/officeDocument/2006/math" xmlns:v="urn:schemas-microsoft-com:vml" xmlns:wp14="http://schemas.microsoft.com/office/word/2010/wordprocessingDrawing" xmlns:wp="http://schemas.openxmlformats.org/drawingml/2006/wordprocessingDrawing" xmlns:w10="urn:schemas-microsoft-com:office:word" xmlns:w="http://schemas.openxmlformats.org/wordprocessingml/2006/main" xmlns:w14="http://schemas.microsoft.com/office/word/2010/wordml" xmlns:w15="http://schemas.microsoft.com/office/word/2012/wordml" xmlns:w16cid="http://schemas.microsoft.com/office/word/2016/wordml/cid" xmlns:w16se="http://schemas.microsoft.com/office/word/2015/wordml/symex" xmlns:wpg="http://schemas.microsoft.com/office/word/2010/wordprocessingGroup" xmlns:wpi="http://schemas.microsoft.com/office/word/2010/wordprocessingInk" xmlns:wne="http://schemas.microsoft.com/office/word/2006/wordml" xmlns:wps="http://schemas.microsoft.com/office/word/2010/wordprocessingShape" mc:Ignorable="w14 w15 w16se w16cid wp14">
+<w:footnotes xmlns:wpc="http://schemas.microsoft.com/office/word/2010/wordprocessingCanvas" xmlns:mc="http://schemas.openxmlformats.org/markup-compatibility/2006" xmlns:o="urn:schemas-microsoft-com:office:office" xmlns:r="http://schemas.openxmlformats.org/officeDocument/2006/relationships" xmlns:m="http://schemas.openxmlformats.org/officeDocument/2006/math" xmlns:v="urn:schemas-microsoft-com:vml" xmlns:wp14="http://schemas.microsoft.com/office/word/2010/wordprocessingDrawing" xmlns:wp="http://schemas.openxmlformats.org/drawingml/2006/wordprocessingDrawing" xmlns:w10="urn:schemas-microsoft-com:office:word" xmlns:w="http://schemas.openxmlformats.org/wordprocessingml/2006/main" xmlns:w14="http://schemas.microsoft.com/office/word/2010/wordml" xmlns:w15="http://schemas.microsoft.com/office/word/2012/wordml" xmlns:wpg="http://schemas.microsoft.com/office/word/2010/wordprocessingGroup" xmlns:wpi="http://schemas.microsoft.com/office/word/2010/wordprocessingInk" xmlns:wne="http://schemas.microsoft.com/office/word/2006/wordml" xmlns:wps="http://schemas.microsoft.com/office/word/2010/wordprocessingShape" mc:Ignorable="w14 w15 wp14">
   <w:footnote w:type="separator" w:id="-1">
     <w:p/>
   </w:footnote>
@@ -445,7 +1223,7 @@
 </file>
 
 <file path=word/header1.xml><?xml version="1.0" encoding="utf-8"?>
-<w:hdr xmlns:wpc="http://schemas.microsoft.com/office/word/2010/wordprocessingCanvas" xmlns:cx="http://schemas.microsoft.com/office/drawing/2014/chartex" xmlns:cx1="http://schemas.microsoft.com/office/drawing/2015/9/8/chartex" xmlns:cx2="http://schemas.microsoft.com/office/drawing/2015/10/21/chartex" xmlns:cx3="http://schemas.microsoft.com/office/drawing/2016/5/9/chartex" xmlns:cx4="http://schemas.microsoft.com/office/drawing/2016/5/10/chartex" xmlns:cx5="http://schemas.microsoft.com/office/drawing/2016/5/11/chartex" xmlns:cx6="http://schemas.microsoft.com/office/drawing/2016/5/12/chartex" xmlns:cx7="http://schemas.microsoft.com/office/drawing/2016/5/13/chartex" xmlns:cx8="http://schemas.microsoft.com/office/drawing/2016/5/14/chartex" xmlns:mc="http://schemas.openxmlformats.org/markup-compatibility/2006" xmlns:aink="http://schemas.microsoft.com/office/drawing/2016/ink" xmlns:am3d="http://schemas.microsoft.com/office/drawing/2017/model3d" xmlns:o="urn:schemas-microsoft-com:office:office" xmlns:r="http://schemas.openxmlformats.org/officeDocument/2006/relationships" xmlns:m="http://schemas.openxmlformats.org/officeDocument/2006/math" xmlns:v="urn:schemas-microsoft-com:vml" xmlns:wp14="http://schemas.microsoft.com/office/word/2010/wordprocessingDrawing" xmlns:wp="http://schemas.openxmlformats.org/drawingml/2006/wordprocessingDrawing" xmlns:w10="urn:schemas-microsoft-com:office:word" xmlns:w="http://schemas.openxmlformats.org/wordprocessingml/2006/main" xmlns:w14="http://schemas.microsoft.com/office/word/2010/wordml" xmlns:w15="http://schemas.microsoft.com/office/word/2012/wordml" xmlns:w16cid="http://schemas.microsoft.com/office/word/2016/wordml/cid" xmlns:w16se="http://schemas.microsoft.com/office/word/2015/wordml/symex" xmlns:wpg="http://schemas.microsoft.com/office/word/2010/wordprocessingGroup" xmlns:wpi="http://schemas.microsoft.com/office/word/2010/wordprocessingInk" xmlns:wne="http://schemas.microsoft.com/office/word/2006/wordml" xmlns:wps="http://schemas.microsoft.com/office/word/2010/wordprocessingShape" mc:Ignorable="w14 w15 w16se w16cid wp14">
+<w:hdr xmlns:wpc="http://schemas.microsoft.com/office/word/2010/wordprocessingCanvas" xmlns:mc="http://schemas.openxmlformats.org/markup-compatibility/2006" xmlns:o="urn:schemas-microsoft-com:office:office" xmlns:r="http://schemas.openxmlformats.org/officeDocument/2006/relationships" xmlns:m="http://schemas.openxmlformats.org/officeDocument/2006/math" xmlns:v="urn:schemas-microsoft-com:vml" xmlns:wp14="http://schemas.microsoft.com/office/word/2010/wordprocessingDrawing" xmlns:wp="http://schemas.openxmlformats.org/drawingml/2006/wordprocessingDrawing" xmlns:w10="urn:schemas-microsoft-com:office:word" xmlns:w="http://schemas.openxmlformats.org/wordprocessingml/2006/main" xmlns:w14="http://schemas.microsoft.com/office/word/2010/wordml" xmlns:w15="http://schemas.microsoft.com/office/word/2012/wordml" xmlns:wpg="http://schemas.microsoft.com/office/word/2010/wordprocessingGroup" xmlns:wpi="http://schemas.microsoft.com/office/word/2010/wordprocessingInk" xmlns:wne="http://schemas.microsoft.com/office/word/2006/wordml" xmlns:wps="http://schemas.microsoft.com/office/word/2010/wordprocessingShape" mc:Ignorable="w14 w15 wp14">
   <w:p>
     <w:pPr>
       <w:framePr w:wrap="auto" w:vAnchor="text" w:hAnchor="margin" w:xAlign="right" w:y="1"/>
@@ -481,7 +1259,7 @@
 </file>
 
 <file path=word/numbering.xml><?xml version="1.0" encoding="utf-8"?>
-<w:numbering xmlns:wpc="http://schemas.microsoft.com/office/word/2010/wordprocessingCanvas" xmlns:cx="http://schemas.microsoft.com/office/drawing/2014/chartex" xmlns:cx1="http://schemas.microsoft.com/office/drawing/2015/9/8/chartex" xmlns:cx2="http://schemas.microsoft.com/office/drawing/2015/10/21/chartex" xmlns:cx3="http://schemas.microsoft.com/office/drawing/2016/5/9/chartex" xmlns:cx4="http://schemas.microsoft.com/office/drawing/2016/5/10/chartex" xmlns:cx5="http://schemas.microsoft.com/office/drawing/2016/5/11/chartex" xmlns:cx6="http://schemas.microsoft.com/office/drawing/2016/5/12/chartex" xmlns:cx7="http://schemas.microsoft.com/office/drawing/2016/5/13/chartex" xmlns:cx8="http://schemas.microsoft.com/office/drawing/2016/5/14/chartex" xmlns:mc="http://schemas.openxmlformats.org/markup-compatibility/2006" xmlns:aink="http://schemas.microsoft.com/office/drawing/2016/ink" xmlns:am3d="http://schemas.microsoft.com/office/drawing/2017/model3d" xmlns:o="urn:schemas-microsoft-com:office:office" xmlns:r="http://schemas.openxmlformats.org/officeDocument/2006/relationships" xmlns:m="http://schemas.openxmlformats.org/officeDocument/2006/math" xmlns:v="urn:schemas-microsoft-com:vml" xmlns:wp14="http://schemas.microsoft.com/office/word/2010/wordprocessingDrawing" xmlns:wp="http://schemas.openxmlformats.org/drawingml/2006/wordprocessingDrawing" xmlns:w10="urn:schemas-microsoft-com:office:word" xmlns:w="http://schemas.openxmlformats.org/wordprocessingml/2006/main" xmlns:w14="http://schemas.microsoft.com/office/word/2010/wordml" xmlns:w15="http://schemas.microsoft.com/office/word/2012/wordml" xmlns:w16cid="http://schemas.microsoft.com/office/word/2016/wordml/cid" xmlns:w16se="http://schemas.microsoft.com/office/word/2015/wordml/symex" xmlns:wpg="http://schemas.microsoft.com/office/word/2010/wordprocessingGroup" xmlns:wpi="http://schemas.microsoft.com/office/word/2010/wordprocessingInk" xmlns:wne="http://schemas.microsoft.com/office/word/2006/wordml" xmlns:wps="http://schemas.microsoft.com/office/word/2010/wordprocessingShape" mc:Ignorable="w14 w15 w16se w16cid wp14">
+<w:numbering xmlns:wpc="http://schemas.microsoft.com/office/word/2010/wordprocessingCanvas" xmlns:mc="http://schemas.openxmlformats.org/markup-compatibility/2006" xmlns:o="urn:schemas-microsoft-com:office:office" xmlns:r="http://schemas.openxmlformats.org/officeDocument/2006/relationships" xmlns:m="http://schemas.openxmlformats.org/officeDocument/2006/math" xmlns:v="urn:schemas-microsoft-com:vml" xmlns:wp14="http://schemas.microsoft.com/office/word/2010/wordprocessingDrawing" xmlns:wp="http://schemas.openxmlformats.org/drawingml/2006/wordprocessingDrawing" xmlns:w10="urn:schemas-microsoft-com:office:word" xmlns:w="http://schemas.openxmlformats.org/wordprocessingml/2006/main" xmlns:w14="http://schemas.microsoft.com/office/word/2010/wordml" xmlns:w15="http://schemas.microsoft.com/office/word/2012/wordml" xmlns:wpg="http://schemas.microsoft.com/office/word/2010/wordprocessingGroup" xmlns:wpi="http://schemas.microsoft.com/office/word/2010/wordprocessingInk" xmlns:wne="http://schemas.microsoft.com/office/word/2006/wordml" xmlns:wps="http://schemas.microsoft.com/office/word/2010/wordprocessingShape" mc:Ignorable="w14 w15 wp14">
   <w:abstractNum w:abstractNumId="0" w15:restartNumberingAfterBreak="0">
     <w:nsid w:val="FFFFFF1D"/>
     <w:multiLevelType w:val="multilevel"/>
@@ -814,7 +1592,7 @@
     <w:lvl w:ilvl="0">
       <w:start w:val="1"/>
       <w:numFmt w:val="upperRoman"/>
-      <w:pStyle w:val="Heading1"/>
+      <w:pStyle w:val="Ttulo1"/>
       <w:lvlText w:val="%1."/>
       <w:legacy w:legacy="1" w:legacySpace="144" w:legacyIndent="144"/>
       <w:lvlJc w:val="left"/>
@@ -822,7 +1600,7 @@
     <w:lvl w:ilvl="1">
       <w:start w:val="1"/>
       <w:numFmt w:val="upperLetter"/>
-      <w:pStyle w:val="Heading2"/>
+      <w:pStyle w:val="Ttulo2"/>
       <w:lvlText w:val="%2."/>
       <w:legacy w:legacy="1" w:legacySpace="144" w:legacyIndent="144"/>
       <w:lvlJc w:val="left"/>
@@ -833,7 +1611,7 @@
     <w:lvl w:ilvl="2">
       <w:start w:val="1"/>
       <w:numFmt w:val="decimal"/>
-      <w:pStyle w:val="Heading3"/>
+      <w:pStyle w:val="Ttulo3"/>
       <w:lvlText w:val="%3)"/>
       <w:legacy w:legacy="1" w:legacySpace="144" w:legacyIndent="144"/>
       <w:lvlJc w:val="left"/>
@@ -844,7 +1622,7 @@
     <w:lvl w:ilvl="3">
       <w:start w:val="1"/>
       <w:numFmt w:val="lowerLetter"/>
-      <w:pStyle w:val="Heading4"/>
+      <w:pStyle w:val="Ttulo4"/>
       <w:lvlText w:val="%4)"/>
       <w:legacy w:legacy="1" w:legacySpace="0" w:legacyIndent="720"/>
       <w:lvlJc w:val="left"/>
@@ -855,7 +1633,7 @@
     <w:lvl w:ilvl="4">
       <w:start w:val="1"/>
       <w:numFmt w:val="decimal"/>
-      <w:pStyle w:val="Heading5"/>
+      <w:pStyle w:val="Ttulo5"/>
       <w:lvlText w:val="(%5)"/>
       <w:legacy w:legacy="1" w:legacySpace="0" w:legacyIndent="720"/>
       <w:lvlJc w:val="left"/>
@@ -866,7 +1644,7 @@
     <w:lvl w:ilvl="5">
       <w:start w:val="1"/>
       <w:numFmt w:val="lowerLetter"/>
-      <w:pStyle w:val="Heading6"/>
+      <w:pStyle w:val="Ttulo6"/>
       <w:lvlText w:val="(%6)"/>
       <w:legacy w:legacy="1" w:legacySpace="0" w:legacyIndent="720"/>
       <w:lvlJc w:val="left"/>
@@ -877,7 +1655,7 @@
     <w:lvl w:ilvl="6">
       <w:start w:val="1"/>
       <w:numFmt w:val="lowerRoman"/>
-      <w:pStyle w:val="Heading7"/>
+      <w:pStyle w:val="Ttulo7"/>
       <w:lvlText w:val="(%7)"/>
       <w:legacy w:legacy="1" w:legacySpace="0" w:legacyIndent="720"/>
       <w:lvlJc w:val="left"/>
@@ -888,7 +1666,7 @@
     <w:lvl w:ilvl="7">
       <w:start w:val="1"/>
       <w:numFmt w:val="lowerLetter"/>
-      <w:pStyle w:val="Heading8"/>
+      <w:pStyle w:val="Ttulo8"/>
       <w:lvlText w:val="(%8)"/>
       <w:legacy w:legacy="1" w:legacySpace="0" w:legacyIndent="720"/>
       <w:lvlJc w:val="left"/>
@@ -899,7 +1677,7 @@
     <w:lvl w:ilvl="8">
       <w:start w:val="1"/>
       <w:numFmt w:val="lowerRoman"/>
-      <w:pStyle w:val="Heading9"/>
+      <w:pStyle w:val="Ttulo9"/>
       <w:lvlText w:val="(%9)"/>
       <w:legacy w:legacy="1" w:legacySpace="0" w:legacyIndent="720"/>
       <w:lvlJc w:val="left"/>
@@ -2034,7 +2812,7 @@
 </file>
 
 <file path=word/styles.xml><?xml version="1.0" encoding="utf-8"?>
-<w:styles xmlns:mc="http://schemas.openxmlformats.org/markup-compatibility/2006" xmlns:r="http://schemas.openxmlformats.org/officeDocument/2006/relationships" xmlns:w="http://schemas.openxmlformats.org/wordprocessingml/2006/main" xmlns:w14="http://schemas.microsoft.com/office/word/2010/wordml" xmlns:w15="http://schemas.microsoft.com/office/word/2012/wordml" xmlns:w16cid="http://schemas.microsoft.com/office/word/2016/wordml/cid" xmlns:w16se="http://schemas.microsoft.com/office/word/2015/wordml/symex" mc:Ignorable="w14 w15 w16se w16cid">
+<w:styles xmlns:mc="http://schemas.openxmlformats.org/markup-compatibility/2006" xmlns:r="http://schemas.openxmlformats.org/officeDocument/2006/relationships" xmlns:w="http://schemas.openxmlformats.org/wordprocessingml/2006/main" xmlns:w14="http://schemas.microsoft.com/office/word/2010/wordml" xmlns:w15="http://schemas.microsoft.com/office/word/2012/wordml" mc:Ignorable="w14 w15">
   <w:docDefaults>
     <w:rPrDefault>
       <w:rPr>
@@ -2044,7 +2822,7 @@
     </w:rPrDefault>
     <w:pPrDefault/>
   </w:docDefaults>
-  <w:latentStyles w:defLockedState="0" w:defUIPriority="0" w:defSemiHidden="0" w:defUnhideWhenUsed="0" w:defQFormat="0" w:count="375">
+  <w:latentStyles w:defLockedState="0" w:defUIPriority="0" w:defSemiHidden="0" w:defUnhideWhenUsed="0" w:defQFormat="0" w:count="371">
     <w:lsdException w:name="Normal" w:qFormat="1"/>
     <w:lsdException w:name="heading 1" w:uiPriority="9" w:qFormat="1"/>
     <w:lsdException w:name="heading 2" w:uiPriority="9" w:qFormat="1"/>
@@ -2062,6 +2840,7 @@
     <w:lsdException w:name="Strong" w:qFormat="1"/>
     <w:lsdException w:name="Emphasis" w:qFormat="1"/>
     <w:lsdException w:name="HTML Preformatted" w:semiHidden="1" w:unhideWhenUsed="1"/>
+    <w:lsdException w:name="Normal Table" w:semiHidden="1" w:unhideWhenUsed="1"/>
     <w:lsdException w:name="No List" w:semiHidden="1" w:unhideWhenUsed="1"/>
     <w:lsdException w:name="Outline List 1" w:semiHidden="1" w:unhideWhenUsed="1"/>
     <w:lsdException w:name="Outline List 2" w:semiHidden="1" w:unhideWhenUsed="1"/>
@@ -2104,8 +2883,10 @@
     <w:lsdException w:name="Table Elegant" w:semiHidden="1" w:unhideWhenUsed="1"/>
     <w:lsdException w:name="Table Professional" w:semiHidden="1" w:unhideWhenUsed="1"/>
     <w:lsdException w:name="Table Subtle 1" w:semiHidden="1" w:unhideWhenUsed="1"/>
+    <w:lsdException w:name="Table Subtle 2" w:semiHidden="1" w:unhideWhenUsed="1"/>
     <w:lsdException w:name="Table Web 1" w:semiHidden="1" w:unhideWhenUsed="1"/>
     <w:lsdException w:name="Table Web 2" w:semiHidden="1" w:unhideWhenUsed="1"/>
+    <w:lsdException w:name="Table Web 3" w:semiHidden="1" w:unhideWhenUsed="1"/>
     <w:lsdException w:name="Table Theme" w:semiHidden="1" w:unhideWhenUsed="1"/>
     <w:lsdException w:name="Placeholder Text" w:semiHidden="1"/>
     <w:lsdException w:name="No Spacing" w:qFormat="1"/>
@@ -2322,20 +3103,16 @@
     <w:lsdException w:name="List Table 5 Dark Accent 6" w:uiPriority="50"/>
     <w:lsdException w:name="List Table 6 Colorful Accent 6" w:uiPriority="51"/>
     <w:lsdException w:name="List Table 7 Colorful Accent 6" w:uiPriority="52"/>
-    <w:lsdException w:name="Mention" w:semiHidden="1" w:uiPriority="99" w:unhideWhenUsed="1"/>
-    <w:lsdException w:name="Smart Hyperlink" w:semiHidden="1" w:uiPriority="99" w:unhideWhenUsed="1"/>
-    <w:lsdException w:name="Hashtag" w:semiHidden="1" w:uiPriority="99" w:unhideWhenUsed="1"/>
-    <w:lsdException w:name="Unresolved Mention" w:semiHidden="1" w:uiPriority="99" w:unhideWhenUsed="1"/>
   </w:latentStyles>
   <w:style w:type="paragraph" w:default="1" w:styleId="Normal">
     <w:name w:val="Normal"/>
     <w:qFormat/>
   </w:style>
-  <w:style w:type="paragraph" w:styleId="Heading1">
+  <w:style w:type="paragraph" w:styleId="Ttulo1">
     <w:name w:val="heading 1"/>
     <w:basedOn w:val="Normal"/>
     <w:next w:val="Normal"/>
-    <w:link w:val="Heading1Char"/>
+    <w:link w:val="Ttulo1Car"/>
     <w:uiPriority w:val="9"/>
     <w:qFormat/>
     <w:pPr>
@@ -2352,11 +3129,11 @@
       <w:kern w:val="28"/>
     </w:rPr>
   </w:style>
-  <w:style w:type="paragraph" w:styleId="Heading2">
+  <w:style w:type="paragraph" w:styleId="Ttulo2">
     <w:name w:val="heading 2"/>
     <w:basedOn w:val="Normal"/>
     <w:next w:val="Normal"/>
-    <w:link w:val="Heading2Char"/>
+    <w:link w:val="Ttulo2Car"/>
     <w:uiPriority w:val="9"/>
     <w:qFormat/>
     <w:pPr>
@@ -2373,7 +3150,7 @@
       <w:iCs/>
     </w:rPr>
   </w:style>
-  <w:style w:type="paragraph" w:styleId="Heading3">
+  <w:style w:type="paragraph" w:styleId="Ttulo3">
     <w:name w:val="heading 3"/>
     <w:basedOn w:val="Normal"/>
     <w:next w:val="Normal"/>
@@ -2392,7 +3169,7 @@
       <w:iCs/>
     </w:rPr>
   </w:style>
-  <w:style w:type="paragraph" w:styleId="Heading4">
+  <w:style w:type="paragraph" w:styleId="Ttulo4">
     <w:name w:val="heading 4"/>
     <w:basedOn w:val="Normal"/>
     <w:next w:val="Normal"/>
@@ -2414,7 +3191,7 @@
       <w:szCs w:val="18"/>
     </w:rPr>
   </w:style>
-  <w:style w:type="paragraph" w:styleId="Heading5">
+  <w:style w:type="paragraph" w:styleId="Ttulo5">
     <w:name w:val="heading 5"/>
     <w:basedOn w:val="Normal"/>
     <w:next w:val="Normal"/>
@@ -2433,7 +3210,7 @@
       <w:szCs w:val="18"/>
     </w:rPr>
   </w:style>
-  <w:style w:type="paragraph" w:styleId="Heading6">
+  <w:style w:type="paragraph" w:styleId="Ttulo6">
     <w:name w:val="heading 6"/>
     <w:basedOn w:val="Normal"/>
     <w:next w:val="Normal"/>
@@ -2454,7 +3231,7 @@
       <w:szCs w:val="16"/>
     </w:rPr>
   </w:style>
-  <w:style w:type="paragraph" w:styleId="Heading7">
+  <w:style w:type="paragraph" w:styleId="Ttulo7">
     <w:name w:val="heading 7"/>
     <w:basedOn w:val="Normal"/>
     <w:next w:val="Normal"/>
@@ -2473,7 +3250,7 @@
       <w:szCs w:val="16"/>
     </w:rPr>
   </w:style>
-  <w:style w:type="paragraph" w:styleId="Heading8">
+  <w:style w:type="paragraph" w:styleId="Ttulo8">
     <w:name w:val="heading 8"/>
     <w:basedOn w:val="Normal"/>
     <w:next w:val="Normal"/>
@@ -2494,7 +3271,7 @@
       <w:szCs w:val="16"/>
     </w:rPr>
   </w:style>
-  <w:style w:type="paragraph" w:styleId="Heading9">
+  <w:style w:type="paragraph" w:styleId="Ttulo9">
     <w:name w:val="heading 9"/>
     <w:basedOn w:val="Normal"/>
     <w:next w:val="Normal"/>
@@ -2513,13 +3290,13 @@
       <w:szCs w:val="16"/>
     </w:rPr>
   </w:style>
-  <w:style w:type="character" w:default="1" w:styleId="DefaultParagraphFont">
+  <w:style w:type="character" w:default="1" w:styleId="Fuentedeprrafopredeter">
     <w:name w:val="Default Paragraph Font"/>
     <w:uiPriority w:val="1"/>
     <w:semiHidden/>
     <w:unhideWhenUsed/>
   </w:style>
-  <w:style w:type="table" w:default="1" w:styleId="TableNormal">
+  <w:style w:type="table" w:default="1" w:styleId="Tablanormal">
     <w:name w:val="Normal Table"/>
     <w:uiPriority w:val="99"/>
     <w:semiHidden/>
@@ -2534,7 +3311,7 @@
       </w:tblCellMar>
     </w:tblPr>
   </w:style>
-  <w:style w:type="numbering" w:default="1" w:styleId="NoList">
+  <w:style w:type="numbering" w:default="1" w:styleId="Sinlista">
     <w:name w:val="No List"/>
     <w:uiPriority w:val="99"/>
     <w:semiHidden/>
@@ -2580,7 +3357,7 @@
       <w:szCs w:val="22"/>
     </w:rPr>
   </w:style>
-  <w:style w:type="paragraph" w:styleId="Title">
+  <w:style w:type="paragraph" w:styleId="Puesto">
     <w:name w:val="Title"/>
     <w:basedOn w:val="Normal"/>
     <w:next w:val="Normal"/>
@@ -2595,10 +3372,10 @@
       <w:szCs w:val="48"/>
     </w:rPr>
   </w:style>
-  <w:style w:type="paragraph" w:styleId="FootnoteText">
+  <w:style w:type="paragraph" w:styleId="Textonotapie">
     <w:name w:val="footnote text"/>
     <w:basedOn w:val="Normal"/>
-    <w:link w:val="FootnoteTextChar"/>
+    <w:link w:val="TextonotapieCar"/>
     <w:semiHidden/>
     <w:pPr>
       <w:ind w:firstLine="202"/>
@@ -2638,17 +3415,17 @@
       <w:szCs w:val="18"/>
     </w:rPr>
   </w:style>
-  <w:style w:type="character" w:styleId="FootnoteReference">
+  <w:style w:type="character" w:styleId="Refdenotaalpie">
     <w:name w:val="footnote reference"/>
     <w:semiHidden/>
     <w:rPr>
       <w:vertAlign w:val="superscript"/>
     </w:rPr>
   </w:style>
-  <w:style w:type="paragraph" w:styleId="Footer">
+  <w:style w:type="paragraph" w:styleId="Piedepgina">
     <w:name w:val="footer"/>
     <w:basedOn w:val="Normal"/>
-    <w:link w:val="FooterChar"/>
+    <w:link w:val="PiedepginaCar"/>
     <w:uiPriority w:val="99"/>
     <w:pPr>
       <w:tabs>
@@ -2692,7 +3469,7 @@
   </w:style>
   <w:style w:type="paragraph" w:customStyle="1" w:styleId="ReferenceHead">
     <w:name w:val="Reference Head"/>
-    <w:basedOn w:val="Heading1"/>
+    <w:basedOn w:val="Ttulo1"/>
     <w:link w:val="ReferenceHeadChar"/>
     <w:pPr>
       <w:numPr>
@@ -2700,7 +3477,7 @@
       </w:numPr>
     </w:pPr>
   </w:style>
-  <w:style w:type="paragraph" w:styleId="Header">
+  <w:style w:type="paragraph" w:styleId="Encabezado">
     <w:name w:val="header"/>
     <w:basedOn w:val="Normal"/>
     <w:pPr>
@@ -2723,24 +3500,24 @@
       <w:jc w:val="both"/>
     </w:pPr>
   </w:style>
-  <w:style w:type="character" w:styleId="Hyperlink">
+  <w:style w:type="character" w:styleId="Hipervnculo">
     <w:name w:val="Hyperlink"/>
     <w:rPr>
       <w:color w:val="0000FF"/>
       <w:u w:val="single"/>
     </w:rPr>
   </w:style>
-  <w:style w:type="character" w:styleId="FollowedHyperlink">
+  <w:style w:type="character" w:styleId="Hipervnculovisitado">
     <w:name w:val="FollowedHyperlink"/>
     <w:rPr>
       <w:color w:val="800080"/>
       <w:u w:val="single"/>
     </w:rPr>
   </w:style>
-  <w:style w:type="paragraph" w:styleId="BodyTextIndent">
+  <w:style w:type="paragraph" w:styleId="Sangradetextonormal">
     <w:name w:val="Body Text Indent"/>
     <w:basedOn w:val="Normal"/>
-    <w:link w:val="BodyTextIndentChar"/>
+    <w:link w:val="SangradetextonormalCar"/>
     <w:pPr>
       <w:ind w:left="630" w:hanging="630"/>
     </w:pPr>
@@ -2748,7 +3525,7 @@
       <w:szCs w:val="24"/>
     </w:rPr>
   </w:style>
-  <w:style w:type="paragraph" w:styleId="DocumentMap">
+  <w:style w:type="paragraph" w:styleId="Mapadeldocumento">
     <w:name w:val="Document Map"/>
     <w:basedOn w:val="Normal"/>
     <w:semiHidden/>
@@ -2785,10 +3562,10 @@
       <w:szCs w:val="20"/>
     </w:rPr>
   </w:style>
-  <w:style w:type="paragraph" w:styleId="BalloonText">
+  <w:style w:type="paragraph" w:styleId="Textodeglobo">
     <w:name w:val="Balloon Text"/>
     <w:basedOn w:val="Normal"/>
-    <w:link w:val="BalloonTextChar"/>
+    <w:link w:val="TextodegloboCar"/>
     <w:rsid w:val="00F33D49"/>
     <w:rPr>
       <w:rFonts w:ascii="Tahoma" w:hAnsi="Tahoma" w:cs="Tahoma"/>
@@ -2796,9 +3573,9 @@
       <w:szCs w:val="16"/>
     </w:rPr>
   </w:style>
-  <w:style w:type="character" w:customStyle="1" w:styleId="BalloonTextChar">
-    <w:name w:val="Balloon Text Char"/>
-    <w:link w:val="BalloonText"/>
+  <w:style w:type="character" w:customStyle="1" w:styleId="TextodegloboCar">
+    <w:name w:val="Texto de globo Car"/>
+    <w:link w:val="Textodeglobo"/>
     <w:rsid w:val="00F33D49"/>
     <w:rPr>
       <w:rFonts w:ascii="Tahoma" w:hAnsi="Tahoma" w:cs="Tahoma"/>
@@ -2866,9 +3643,9 @@
     <w:qFormat/>
     <w:rsid w:val="003F52AD"/>
   </w:style>
-  <w:style w:type="character" w:customStyle="1" w:styleId="Heading1Char">
-    <w:name w:val="Heading 1 Char"/>
-    <w:link w:val="Heading1"/>
+  <w:style w:type="character" w:customStyle="1" w:styleId="Ttulo1Car">
+    <w:name w:val="Título 1 Car"/>
+    <w:link w:val="Ttulo1"/>
     <w:uiPriority w:val="9"/>
     <w:rsid w:val="003F52AD"/>
     <w:rPr>
@@ -2912,9 +3689,9 @@
       <w:szCs w:val="22"/>
     </w:rPr>
   </w:style>
-  <w:style w:type="character" w:customStyle="1" w:styleId="Heading2Char">
-    <w:name w:val="Heading 2 Char"/>
-    <w:link w:val="Heading2"/>
+  <w:style w:type="character" w:customStyle="1" w:styleId="Ttulo2Car">
+    <w:name w:val="Título 2 Car"/>
+    <w:link w:val="Ttulo2"/>
     <w:uiPriority w:val="9"/>
     <w:rsid w:val="001B36B1"/>
     <w:rPr>
@@ -2955,16 +3732,16 @@
       <w:lang w:eastAsia="ja-JP"/>
     </w:rPr>
   </w:style>
-  <w:style w:type="character" w:customStyle="1" w:styleId="FooterChar">
-    <w:name w:val="Footer Char"/>
-    <w:basedOn w:val="DefaultParagraphFont"/>
-    <w:link w:val="Footer"/>
+  <w:style w:type="character" w:customStyle="1" w:styleId="PiedepginaCar">
+    <w:name w:val="Pie de página Car"/>
+    <w:basedOn w:val="Fuentedeprrafopredeter"/>
+    <w:link w:val="Piedepgina"/>
     <w:uiPriority w:val="99"/>
     <w:rsid w:val="00D90C10"/>
   </w:style>
-  <w:style w:type="character" w:customStyle="1" w:styleId="FootnoteTextChar">
-    <w:name w:val="Footnote Text Char"/>
-    <w:link w:val="FootnoteText"/>
+  <w:style w:type="character" w:customStyle="1" w:styleId="TextonotapieCar">
+    <w:name w:val="Texto nota pie Car"/>
+    <w:link w:val="Textonotapie"/>
     <w:semiHidden/>
     <w:rsid w:val="00C075EF"/>
     <w:rPr>
@@ -2972,9 +3749,9 @@
       <w:szCs w:val="16"/>
     </w:rPr>
   </w:style>
-  <w:style w:type="character" w:customStyle="1" w:styleId="BodyTextIndentChar">
-    <w:name w:val="Body Text Indent Char"/>
-    <w:link w:val="BodyTextIndent"/>
+  <w:style w:type="character" w:customStyle="1" w:styleId="SangradetextonormalCar">
+    <w:name w:val="Sangría de texto normal Car"/>
+    <w:link w:val="Sangradetextonormal"/>
     <w:rsid w:val="003F26BD"/>
     <w:rPr>
       <w:szCs w:val="24"/>
@@ -2982,7 +3759,7 @@
   </w:style>
   <w:style w:type="character" w:customStyle="1" w:styleId="m5113501246024331607m-6864882937387638336gmail-il">
     <w:name w:val="m_5113501246024331607m_-6864882937387638336gmail-il"/>
-    <w:basedOn w:val="DefaultParagraphFont"/>
+    <w:basedOn w:val="Fuentedeprrafopredeter"/>
     <w:rsid w:val="0076355A"/>
   </w:style>
   <w:style w:type="paragraph" w:customStyle="1" w:styleId="ColorfulList-Accent11">
@@ -2998,7 +3775,7 @@
   </w:style>
   <w:style w:type="character" w:customStyle="1" w:styleId="apple-converted-space">
     <w:name w:val="apple-converted-space"/>
-    <w:basedOn w:val="DefaultParagraphFont"/>
+    <w:basedOn w:val="Fuentedeprrafopredeter"/>
     <w:rsid w:val="00F932B6"/>
   </w:style>
 </w:styles>
@@ -3270,7 +4047,7 @@
 </file>
 
 <file path=customXml/itemProps1.xml><?xml version="1.0" encoding="utf-8"?>
-<ds:datastoreItem xmlns:ds="http://schemas.openxmlformats.org/officeDocument/2006/customXml" ds:itemID="{4FC4ED01-66ED-45BF-A05D-192D6FECEA6E}">
+<ds:datastoreItem xmlns:ds="http://schemas.openxmlformats.org/officeDocument/2006/customXml" ds:itemID="{94F6F16D-A196-4D38-9F32-8FD0E2A6AB9D}">
   <ds:schemaRefs>
     <ds:schemaRef ds:uri="http://schemas.openxmlformats.org/officeDocument/2006/bibliography"/>
   </ds:schemaRefs>

</xml_diff>